<commit_message>
Updated use case description
</commit_message>
<xml_diff>
--- a/Use Case Desrciption.docx
+++ b/Use Case Desrciption.docx
@@ -1522,7 +1522,7 @@
             </w:tr>
             <w:tr>
               <w:trPr>
-                <w:trHeight w:val="680"/>
+                <w:trHeight w:val="844"/>
               </w:trPr>
               <w:tc>
                 <w:tcPr>
@@ -1530,7 +1530,10 @@
                 </w:tcPr>
                 <w:p>
                   <w:r>
-                    <w:t>2.A manager register a new   technician</w:t>
+                    <w:t>2.</w:t>
+                  </w:r>
+                  <w:r>
+                    <w:t>A manager assign a role to a technician</w:t>
                   </w:r>
                 </w:p>
               </w:tc>
@@ -1540,32 +1543,10 @@
                 </w:tcPr>
                 <w:p>
                   <w:r>
-                    <w:t>2.1 System prompts for technician’s information</w:t>
+                    <w:t>2</w:t>
                   </w:r>
-                </w:p>
-              </w:tc>
-            </w:tr>
-            <w:tr>
-              <w:trPr>
-                <w:trHeight w:val="844"/>
-              </w:trPr>
-              <w:tc>
-                <w:tcPr>
-                  <w:tcW w:w="3192" w:type="dxa"/>
-                </w:tcPr>
-                <w:p>
                   <w:r>
-                    <w:t>3.A manager assign a role to a technician</w:t>
-                  </w:r>
-                </w:p>
-              </w:tc>
-              <w:tc>
-                <w:tcPr>
-                  <w:tcW w:w="3193" w:type="dxa"/>
-                </w:tcPr>
-                <w:p>
-                  <w:r>
-                    <w:t>3.1 System records technician information</w:t>
+                    <w:t>.1 System records technician information</w:t>
                   </w:r>
                 </w:p>
               </w:tc>
@@ -1660,7 +1641,7 @@
           </w:tcPr>
           <w:p>
             <w:r>
-              <w:t>View fault reports</w:t>
+              <w:t>View summary reports</w:t>
             </w:r>
           </w:p>
         </w:tc>
@@ -1682,7 +1663,7 @@
           </w:tcPr>
           <w:p>
             <w:r>
-              <w:t>View logged faults to view</w:t>
+              <w:t>View logged faults</w:t>
             </w:r>
           </w:p>
         </w:tc>
@@ -1704,10 +1685,13 @@
           </w:tcPr>
           <w:p>
             <w:r>
-              <w:t xml:space="preserve">A manager wants to view </w:t>
-            </w:r>
-            <w:r>
-              <w:t xml:space="preserve"> reports</w:t>
+              <w:t>A Technician</w:t>
+            </w:r>
+            <w:r>
+              <w:t xml:space="preserve"> wants to view </w:t>
+            </w:r>
+            <w:r>
+              <w:t xml:space="preserve"> how many pc’s where reported in each lab</w:t>
             </w:r>
           </w:p>
         </w:tc>
@@ -1729,7 +1713,13 @@
           </w:tcPr>
           <w:p>
             <w:r>
-              <w:t>A manager logs into the system to view all reported faults reports, how they were diagnosed and monitor the technician progress.</w:t>
+              <w:t>A Technician</w:t>
+            </w:r>
+            <w:r>
+              <w:t xml:space="preserve"> logs into the system to view all reported faults repor</w:t>
+            </w:r>
+            <w:r>
+              <w:t>ts.</w:t>
             </w:r>
           </w:p>
         </w:tc>
@@ -1754,7 +1744,7 @@
           </w:tcPr>
           <w:p>
             <w:r>
-              <w:t>Management</w:t>
+              <w:t>Technician</w:t>
             </w:r>
           </w:p>
         </w:tc>
@@ -1804,7 +1794,7 @@
           </w:tcPr>
           <w:p>
             <w:r>
-              <w:t>Technician</w:t>
+              <w:t>Management</w:t>
             </w:r>
           </w:p>
         </w:tc>
@@ -1829,7 +1819,10 @@
           </w:tcPr>
           <w:p>
             <w:r>
-              <w:t>A manager must exist in the system</w:t>
+              <w:t>A Technician</w:t>
+            </w:r>
+            <w:r>
+              <w:t xml:space="preserve"> must exist in the system</w:t>
             </w:r>
           </w:p>
         </w:tc>
@@ -1854,7 +1847,13 @@
           </w:tcPr>
           <w:p>
             <w:r>
-              <w:t>Management must be able to access all the reported, fixed and pending faults reports.</w:t>
+              <w:t>Technician</w:t>
+            </w:r>
+            <w:r>
+              <w:t xml:space="preserve"> must be ab</w:t>
+            </w:r>
+            <w:r>
+              <w:t>le to view the summary reports.</w:t>
             </w:r>
           </w:p>
         </w:tc>
@@ -1916,7 +1915,10 @@
                 </w:tcPr>
                 <w:p>
                   <w:r>
-                    <w:t>1. Management log into the system.</w:t>
+                    <w:t>1. Technician</w:t>
+                  </w:r>
+                  <w:r>
+                    <w:t xml:space="preserve"> log into the system.</w:t>
                   </w:r>
                 </w:p>
               </w:tc>
@@ -1946,7 +1948,10 @@
                 </w:tcPr>
                 <w:p>
                   <w:r>
-                    <w:t>2. Management request reports</w:t>
+                    <w:t>2.</w:t>
+                  </w:r>
+                  <w:r>
+                    <w:t xml:space="preserve"> Technician selects the year he/she wants to view the reports</w:t>
                   </w:r>
                 </w:p>
               </w:tc>
@@ -1991,7 +1996,10 @@
           </w:tcPr>
           <w:p>
             <w:r>
-              <w:t>1.1 The manager’s login details must be valid</w:t>
+              <w:t>1.1 The technician</w:t>
+            </w:r>
+            <w:r>
+              <w:t>’s login details must be valid</w:t>
             </w:r>
           </w:p>
         </w:tc>
@@ -2036,7 +2044,7 @@
           </w:tcPr>
           <w:p>
             <w:r>
-              <w:t xml:space="preserve">Update PC specification </w:t>
+              <w:t>Modify PC Specifications</w:t>
             </w:r>
           </w:p>
         </w:tc>
@@ -2322,7 +2330,7 @@
               </w:trPr>
               <w:tc>
                 <w:tcPr>
-                  <w:tcW w:w="3149" w:type="dxa"/>
+                  <w:tcW w:w="3094" w:type="dxa"/>
                 </w:tcPr>
                 <w:p>
                   <w:r>
@@ -2332,7 +2340,7 @@
               </w:tc>
               <w:tc>
                 <w:tcPr>
-                  <w:tcW w:w="3150" w:type="dxa"/>
+                  <w:tcW w:w="3092" w:type="dxa"/>
                 </w:tcPr>
                 <w:p>
                   <w:r>
@@ -2347,7 +2355,7 @@
               </w:trPr>
               <w:tc>
                 <w:tcPr>
-                  <w:tcW w:w="3149" w:type="dxa"/>
+                  <w:tcW w:w="3094" w:type="dxa"/>
                 </w:tcPr>
                 <w:p>
                   <w:r>
@@ -2357,7 +2365,7 @@
               </w:tc>
               <w:tc>
                 <w:tcPr>
-                  <w:tcW w:w="3150" w:type="dxa"/>
+                  <w:tcW w:w="3092" w:type="dxa"/>
                 </w:tcPr>
                 <w:p>
                   <w:r>
@@ -2368,50 +2376,31 @@
             </w:tr>
             <w:tr>
               <w:trPr>
-                <w:trHeight w:val="422"/>
+                <w:trHeight w:val="821"/>
               </w:trPr>
               <w:tc>
                 <w:tcPr>
-                  <w:tcW w:w="3149" w:type="dxa"/>
+                  <w:tcW w:w="3094" w:type="dxa"/>
                 </w:tcPr>
                 <w:p>
                   <w:r>
-                    <w:t>2.Enter login details</w:t>
+                    <w:t>2</w:t>
+                  </w:r>
+                  <w:r>
+                    <w:t>.Select lab number</w:t>
                   </w:r>
                 </w:p>
               </w:tc>
               <w:tc>
                 <w:tcPr>
-                  <w:tcW w:w="3150" w:type="dxa"/>
+                  <w:tcW w:w="3092" w:type="dxa"/>
                 </w:tcPr>
                 <w:p>
                   <w:r>
-                    <w:t>2.1Verifies login details</w:t>
+                    <w:t>2</w:t>
                   </w:r>
-                </w:p>
-              </w:tc>
-            </w:tr>
-            <w:tr>
-              <w:trPr>
-                <w:trHeight w:val="821"/>
-              </w:trPr>
-              <w:tc>
-                <w:tcPr>
-                  <w:tcW w:w="3149" w:type="dxa"/>
-                </w:tcPr>
-                <w:p>
                   <w:r>
-                    <w:t xml:space="preserve">3.Select lab and PC number </w:t>
-                  </w:r>
-                </w:p>
-              </w:tc>
-              <w:tc>
-                <w:tcPr>
-                  <w:tcW w:w="3150" w:type="dxa"/>
-                </w:tcPr>
-                <w:p>
-                  <w:r>
-                    <w:t>3.1verifies if the lab and pc number exists</w:t>
+                    <w:t>.1 Filters Lab number according to the selected lab number</w:t>
                   </w:r>
                 </w:p>
               </w:tc>
@@ -2422,7 +2411,7 @@
               </w:trPr>
               <w:tc>
                 <w:tcPr>
-                  <w:tcW w:w="3149" w:type="dxa"/>
+                  <w:tcW w:w="3094" w:type="dxa"/>
                 </w:tcPr>
                 <w:p>
                   <w:r>
@@ -2432,11 +2421,14 @@
               </w:tc>
               <w:tc>
                 <w:tcPr>
-                  <w:tcW w:w="3150" w:type="dxa"/>
+                  <w:tcW w:w="3092" w:type="dxa"/>
                 </w:tcPr>
                 <w:p>
                   <w:r>
                     <w:t>4.1Records new PC specification</w:t>
+                  </w:r>
+                  <w:r>
+                    <w:t xml:space="preserve"> </w:t>
                   </w:r>
                 </w:p>
               </w:tc>
@@ -2476,7 +2468,10 @@
         </w:tc>
       </w:tr>
     </w:tbl>
-    <w:p/>
+    <w:p>
+      <w:bookmarkStart w:id="0" w:name="_GoBack"/>
+      <w:bookmarkEnd w:id="0"/>
+    </w:p>
     <w:p/>
     <w:p/>
     <w:p/>
@@ -3211,8 +3206,6 @@
           <w:szCs w:val="24"/>
         </w:rPr>
       </w:pPr>
-      <w:bookmarkStart w:id="0" w:name="_GoBack"/>
-      <w:bookmarkEnd w:id="0"/>
     </w:p>
     <w:tbl>
       <w:tblPr>

</xml_diff>